<commit_message>
Add CV analysis script and update README with new contributors
</commit_message>
<xml_diff>
--- a/backend/data/input/CV_Thomas_Dupont.docx
+++ b/backend/data/input/CV_Thomas_Dupont.docx
@@ -32,7 +32,7 @@
         <mc:AlternateContent>
           <mc:Choice Requires="wps">
             <w:drawing>
-              <wp:inline distT="0" distB="0" distL="0" distR="0" wp14:anchorId="402B505A" wp14:editId="58B66B67">
+              <wp:inline distT="0" distB="0" distL="0" distR="0" wp14:anchorId="568F1CF6" wp14:editId="4B56F4E4">
                 <wp:extent cx="6111360" cy="0"/>
                 <wp:effectExtent l="0" t="12700" r="22860" b="12700"/>
                 <wp:docPr id="2068787528" name="Connecteur droit 1">
@@ -171,116 +171,78 @@
           <w:lang w:val="en-US"/>
         </w:rPr>
         <w:br/>
-        <w:t>• Aws (</w:t>
-      </w:r>
-      <w:proofErr w:type="spellStart"/>
+        <w:t>• Aws (basique)</w:t>
+      </w:r>
       <w:r>
         <w:rPr>
           <w:lang w:val="en-US"/>
         </w:rPr>
-        <w:t>basique</w:t>
-      </w:r>
-      <w:proofErr w:type="spellEnd"/>
+        <w:br/>
+        <w:t>• Ci/cd</w:t>
+      </w:r>
       <w:r>
         <w:rPr>
           <w:lang w:val="en-US"/>
         </w:rPr>
-        <w:t>)</w:t>
+        <w:br/>
+        <w:t>• Cloud</w:t>
       </w:r>
       <w:r>
         <w:rPr>
           <w:lang w:val="en-US"/>
         </w:rPr>
         <w:br/>
-        <w:t>• Ci/cd</w:t>
+        <w:t>• Css</w:t>
       </w:r>
       <w:r>
         <w:rPr>
           <w:lang w:val="en-US"/>
         </w:rPr>
         <w:br/>
-        <w:t>• Cloud</w:t>
+        <w:t>• Docker</w:t>
       </w:r>
       <w:r>
         <w:rPr>
           <w:lang w:val="en-US"/>
         </w:rPr>
         <w:br/>
-        <w:t xml:space="preserve">• </w:t>
-      </w:r>
-      <w:proofErr w:type="spellStart"/>
+        <w:t>• Flask</w:t>
+      </w:r>
       <w:r>
         <w:rPr>
           <w:lang w:val="en-US"/>
         </w:rPr>
-        <w:t>Css</w:t>
-      </w:r>
-      <w:proofErr w:type="spellEnd"/>
+        <w:br/>
+        <w:t>• Html</w:t>
+      </w:r>
       <w:r>
         <w:rPr>
           <w:lang w:val="en-US"/>
         </w:rPr>
         <w:br/>
-        <w:t>• Docker</w:t>
+        <w:t>• Javascript</w:t>
       </w:r>
       <w:r>
         <w:rPr>
           <w:lang w:val="en-US"/>
         </w:rPr>
         <w:br/>
-        <w:t>• Flask</w:t>
+        <w:t>• Python</w:t>
       </w:r>
       <w:r>
         <w:rPr>
           <w:lang w:val="en-US"/>
         </w:rPr>
         <w:br/>
-        <w:t>• Html</w:t>
+        <w:t>• React</w:t>
       </w:r>
       <w:r>
         <w:rPr>
           <w:lang w:val="en-US"/>
         </w:rPr>
         <w:br/>
-        <w:t xml:space="preserve">• </w:t>
-      </w:r>
-      <w:proofErr w:type="spellStart"/>
-      <w:r>
-        <w:rPr>
-          <w:lang w:val="en-US"/>
-        </w:rPr>
-        <w:t>Javascript</w:t>
-      </w:r>
-      <w:proofErr w:type="spellEnd"/>
-      <w:r>
-        <w:rPr>
-          <w:lang w:val="en-US"/>
-        </w:rPr>
-        <w:br/>
-        <w:t>• Python</w:t>
-      </w:r>
-      <w:r>
-        <w:rPr>
-          <w:lang w:val="en-US"/>
-        </w:rPr>
-        <w:br/>
-        <w:t>• React</w:t>
-      </w:r>
-      <w:r>
-        <w:rPr>
-          <w:lang w:val="en-US"/>
-        </w:rPr>
-        <w:br/>
-        <w:t xml:space="preserve">• </w:t>
-      </w:r>
-      <w:proofErr w:type="spellStart"/>
-      <w:r>
-        <w:rPr>
-          <w:lang w:val="en-US"/>
-        </w:rPr>
-        <w:t>Sql</w:t>
-      </w:r>
-      <w:proofErr w:type="spellEnd"/>
+        <w:t>• Sql</w:t>
+      </w:r>
     </w:p>
     <w:p>
       <w:pPr>
@@ -594,7 +556,7 @@
               <w:noProof/>
             </w:rPr>
             <w:drawing>
-              <wp:inline distT="0" distB="0" distL="0" distR="0" wp14:anchorId="49754B4B" wp14:editId="33D64DEB">
+              <wp:inline distT="0" distB="0" distL="0" distR="0" wp14:anchorId="677A898A" wp14:editId="62FB54EA">
                 <wp:extent cx="1746250" cy="221615"/>
                 <wp:effectExtent l="0" t="0" r="6350" b="6985"/>
                 <wp:docPr id="949771873" name="Graphique 949771873">
@@ -669,7 +631,7 @@
       <mc:AlternateContent>
         <mc:Choice Requires="wps">
           <w:drawing>
-            <wp:anchor distT="0" distB="0" distL="114300" distR="114300" simplePos="0" relativeHeight="251668480" behindDoc="1" locked="1" layoutInCell="1" allowOverlap="1" wp14:anchorId="3F7809C3" wp14:editId="7B1B4C10">
+            <wp:anchor distT="0" distB="0" distL="114300" distR="114300" simplePos="0" relativeHeight="251668480" behindDoc="1" locked="1" layoutInCell="1" allowOverlap="1" wp14:anchorId="5EF5706B" wp14:editId="08E6A9CB">
               <wp:simplePos x="0" y="0"/>
               <wp:positionH relativeFrom="page">
                 <wp:align>left</wp:align>
@@ -864,7 +826,7 @@
               <w:noProof/>
             </w:rPr>
             <w:drawing>
-              <wp:inline distT="0" distB="0" distL="0" distR="0" wp14:anchorId="6141F3ED" wp14:editId="3A37BD84">
+              <wp:inline distT="0" distB="0" distL="0" distR="0" wp14:anchorId="140C79F6" wp14:editId="3DAF8219">
                 <wp:extent cx="1746250" cy="221615"/>
                 <wp:effectExtent l="0" t="0" r="6350" b="6985"/>
                 <wp:docPr id="1" name="Graphique 1">
@@ -939,7 +901,7 @@
       <mc:AlternateContent>
         <mc:Choice Requires="wps">
           <w:drawing>
-            <wp:anchor distT="0" distB="0" distL="114300" distR="114300" simplePos="0" relativeHeight="251670528" behindDoc="1" locked="1" layoutInCell="1" allowOverlap="1" wp14:anchorId="076E3272" wp14:editId="2991E973">
+            <wp:anchor distT="0" distB="0" distL="114300" distR="114300" simplePos="0" relativeHeight="251670528" behindDoc="1" locked="1" layoutInCell="1" allowOverlap="1" wp14:anchorId="111EC79C" wp14:editId="64DC6CEF">
               <wp:simplePos x="0" y="0"/>
               <wp:positionH relativeFrom="page">
                 <wp:align>left</wp:align>

</xml_diff>